<commit_message>
Updated GitHub url in document for creating custom VS Code extension
</commit_message>
<xml_diff>
--- a/tutorial_docs/Create_VS-Code_Custom_Extension.docx
+++ b/tutorial_docs/Create_VS-Code_Custom_Extension.docx
@@ -560,12 +560,12 @@
           <wp:inline distB="114300" distT="114300" distL="114300" distR="114300">
             <wp:extent cx="5705475" cy="3573463"/>
             <wp:effectExtent b="0" l="0" r="0" t="0"/>
-            <wp:docPr id="4" name="image4.png"/>
+            <wp:docPr id="4" name="image11.png"/>
             <a:graphic>
               <a:graphicData uri="http://schemas.openxmlformats.org/drawingml/2006/picture">
                 <pic:pic>
                   <pic:nvPicPr>
-                    <pic:cNvPr id="0" name="image4.png"/>
+                    <pic:cNvPr id="0" name="image11.png"/>
                     <pic:cNvPicPr preferRelativeResize="0"/>
                   </pic:nvPicPr>
                   <pic:blipFill>
@@ -952,12 +952,12 @@
           <wp:inline distB="114300" distT="114300" distL="114300" distR="114300">
             <wp:extent cx="5691188" cy="3467100"/>
             <wp:effectExtent b="0" l="0" r="0" t="0"/>
-            <wp:docPr id="11" name="image8.png"/>
+            <wp:docPr id="11" name="image12.png"/>
             <a:graphic>
               <a:graphicData uri="http://schemas.openxmlformats.org/drawingml/2006/picture">
                 <pic:pic>
                   <pic:nvPicPr>
-                    <pic:cNvPr id="0" name="image8.png"/>
+                    <pic:cNvPr id="0" name="image12.png"/>
                     <pic:cNvPicPr preferRelativeResize="0"/>
                   </pic:nvPicPr>
                   <pic:blipFill>
@@ -2131,12 +2131,12 @@
           <wp:inline distB="114300" distT="114300" distL="114300" distR="114300">
             <wp:extent cx="5705475" cy="2430463"/>
             <wp:effectExtent b="0" l="0" r="0" t="0"/>
-            <wp:docPr id="9" name="image6.png"/>
+            <wp:docPr id="9" name="image4.png"/>
             <a:graphic>
               <a:graphicData uri="http://schemas.openxmlformats.org/drawingml/2006/picture">
                 <pic:pic>
                   <pic:nvPicPr>
-                    <pic:cNvPr id="0" name="image6.png"/>
+                    <pic:cNvPr id="0" name="image4.png"/>
                     <pic:cNvPicPr preferRelativeResize="0"/>
                   </pic:nvPicPr>
                   <pic:blipFill>
@@ -2178,12 +2178,12 @@
           <wp:inline distB="114300" distT="114300" distL="114300" distR="114300">
             <wp:extent cx="5715000" cy="2754313"/>
             <wp:effectExtent b="0" l="0" r="0" t="0"/>
-            <wp:docPr id="12" name="image9.png"/>
+            <wp:docPr id="12" name="image5.png"/>
             <a:graphic>
               <a:graphicData uri="http://schemas.openxmlformats.org/drawingml/2006/picture">
                 <pic:pic>
                   <pic:nvPicPr>
-                    <pic:cNvPr id="0" name="image9.png"/>
+                    <pic:cNvPr id="0" name="image5.png"/>
                     <pic:cNvPicPr preferRelativeResize="0"/>
                   </pic:nvPicPr>
                   <pic:blipFill>
@@ -2413,12 +2413,12 @@
           <wp:inline distB="114300" distT="114300" distL="114300" distR="114300">
             <wp:extent cx="5724525" cy="1982788"/>
             <wp:effectExtent b="0" l="0" r="0" t="0"/>
-            <wp:docPr id="8" name="image11.png"/>
+            <wp:docPr id="8" name="image6.png"/>
             <a:graphic>
               <a:graphicData uri="http://schemas.openxmlformats.org/drawingml/2006/picture">
                 <pic:pic>
                   <pic:nvPicPr>
-                    <pic:cNvPr id="0" name="image11.png"/>
+                    <pic:cNvPr id="0" name="image6.png"/>
                     <pic:cNvPicPr preferRelativeResize="0"/>
                   </pic:nvPicPr>
                   <pic:blipFill>
@@ -2469,12 +2469,12 @@
           <wp:inline distB="114300" distT="114300" distL="114300" distR="114300">
             <wp:extent cx="5705475" cy="2373313"/>
             <wp:effectExtent b="0" l="0" r="0" t="0"/>
-            <wp:docPr id="2" name="image12.png"/>
+            <wp:docPr id="2" name="image10.png"/>
             <a:graphic>
               <a:graphicData uri="http://schemas.openxmlformats.org/drawingml/2006/picture">
                 <pic:pic>
                   <pic:nvPicPr>
-                    <pic:cNvPr id="0" name="image12.png"/>
+                    <pic:cNvPr id="0" name="image10.png"/>
                     <pic:cNvPicPr preferRelativeResize="0"/>
                   </pic:nvPicPr>
                   <pic:blipFill>
@@ -2595,12 +2595,12 @@
           <wp:inline distB="114300" distT="114300" distL="114300" distR="114300">
             <wp:extent cx="5715000" cy="2620963"/>
             <wp:effectExtent b="0" l="0" r="0" t="0"/>
-            <wp:docPr id="6" name="image10.png"/>
+            <wp:docPr id="6" name="image2.png"/>
             <a:graphic>
               <a:graphicData uri="http://schemas.openxmlformats.org/drawingml/2006/picture">
                 <pic:pic>
                   <pic:nvPicPr>
-                    <pic:cNvPr id="0" name="image10.png"/>
+                    <pic:cNvPr id="0" name="image2.png"/>
                     <pic:cNvPicPr preferRelativeResize="0"/>
                   </pic:nvPicPr>
                   <pic:blipFill>
@@ -2842,12 +2842,12 @@
           <wp:inline distB="114300" distT="114300" distL="114300" distR="114300">
             <wp:extent cx="5705475" cy="3487737"/>
             <wp:effectExtent b="0" l="0" r="0" t="0"/>
-            <wp:docPr id="7" name="image2.png"/>
+            <wp:docPr id="7" name="image8.png"/>
             <a:graphic>
               <a:graphicData uri="http://schemas.openxmlformats.org/drawingml/2006/picture">
                 <pic:pic>
                   <pic:nvPicPr>
-                    <pic:cNvPr id="0" name="image2.png"/>
+                    <pic:cNvPr id="0" name="image8.png"/>
                     <pic:cNvPicPr preferRelativeResize="0"/>
                   </pic:nvPicPr>
                   <pic:blipFill>
@@ -2889,12 +2889,12 @@
           <wp:inline distB="114300" distT="114300" distL="114300" distR="114300">
             <wp:extent cx="5691188" cy="4038600"/>
             <wp:effectExtent b="0" l="0" r="0" t="0"/>
-            <wp:docPr id="13" name="image5.png"/>
+            <wp:docPr id="13" name="image9.png"/>
             <a:graphic>
               <a:graphicData uri="http://schemas.openxmlformats.org/drawingml/2006/picture">
                 <pic:pic>
                   <pic:nvPicPr>
-                    <pic:cNvPr id="0" name="image5.png"/>
+                    <pic:cNvPr id="0" name="image9.png"/>
                     <pic:cNvPicPr preferRelativeResize="0"/>
                   </pic:nvPicPr>
                   <pic:blipFill>
@@ -3462,8 +3462,6 @@
           <w:rPr>
             <w:rFonts w:ascii="Droid Serif" w:cs="Droid Serif" w:eastAsia="Droid Serif" w:hAnsi="Droid Serif"/>
             <w:color w:val="1a3e07"/>
-            <w:sz w:val="22"/>
-            <w:szCs w:val="22"/>
             <w:u w:val="single"/>
             <w:rtl w:val="0"/>
           </w:rPr>
@@ -3472,6 +3470,9 @@
       </w:hyperlink>
       <w:r>
         <w:rPr>
+          <w:color w:val="1a3e07"/>
+          <w:sz w:val="34"/>
+          <w:szCs w:val="34"/>
           <w:rtl w:val="0"/>
         </w:rPr>
         <w:t xml:space="preserve">.</w:t>

</xml_diff>